<commit_message>
completed qs and as of intro to quadratics
</commit_message>
<xml_diff>
--- a/_site/index.docx
+++ b/_site/index.docx
@@ -92,17 +92,130 @@
           <w:rPr>
             <w:rStyle w:val="Hyperlink"/>
           </w:rPr>
-          <w:t xml:space="preserve">Intro to quadratic equations</w:t>
+          <w:t xml:space="preserve">Guide: Introduction to quadratic equations</w:t>
         </w:r>
       </w:hyperlink>
       <w:r>
         <w:t xml:space="preserve"> </w:t>
       </w:r>
       <w:r>
-        <w:t xml:space="preserve">–</w:t>
-      </w:r>
-    </w:p>
-    <w:bookmarkStart w:id="31" w:name="list-of-topics-sections"/>
+        <w:t xml:space="preserve">(</w:t>
+      </w:r>
+      <w:hyperlink r:id="rId25">
+        <w:r>
+          <w:rPr>
+            <w:rStyle w:val="Hyperlink"/>
+          </w:rPr>
+          <w:t xml:space="preserve">pdf</w:t>
+        </w:r>
+      </w:hyperlink>
+      <w:r>
+        <w:t xml:space="preserve">,</w:t>
+      </w:r>
+      <w:r>
+        <w:t xml:space="preserve"> </w:t>
+      </w:r>
+      <w:hyperlink r:id="rId26">
+        <w:r>
+          <w:rPr>
+            <w:rStyle w:val="Hyperlink"/>
+          </w:rPr>
+          <w:t xml:space="preserve">word</w:t>
+        </w:r>
+      </w:hyperlink>
+      <w:r>
+        <w:t xml:space="preserve">)</w:t>
+      </w:r>
+    </w:p>
+    <w:p>
+      <w:pPr>
+        <w:pStyle w:val="BodyText"/>
+      </w:pPr>
+      <w:hyperlink r:id="rId27">
+        <w:r>
+          <w:rPr>
+            <w:rStyle w:val="Hyperlink"/>
+          </w:rPr>
+          <w:t xml:space="preserve">Questions: Introduction to quadratic equations</w:t>
+        </w:r>
+      </w:hyperlink>
+      <w:r>
+        <w:t xml:space="preserve"> </w:t>
+      </w:r>
+      <w:r>
+        <w:t xml:space="preserve">(</w:t>
+      </w:r>
+      <w:hyperlink r:id="rId28">
+        <w:r>
+          <w:rPr>
+            <w:rStyle w:val="Hyperlink"/>
+          </w:rPr>
+          <w:t xml:space="preserve">pdf</w:t>
+        </w:r>
+      </w:hyperlink>
+      <w:r>
+        <w:t xml:space="preserve">,</w:t>
+      </w:r>
+      <w:r>
+        <w:t xml:space="preserve"> </w:t>
+      </w:r>
+      <w:hyperlink r:id="rId29">
+        <w:r>
+          <w:rPr>
+            <w:rStyle w:val="Hyperlink"/>
+          </w:rPr>
+          <w:t xml:space="preserve">word</w:t>
+        </w:r>
+      </w:hyperlink>
+      <w:r>
+        <w:t xml:space="preserve">)</w:t>
+      </w:r>
+    </w:p>
+    <w:p>
+      <w:pPr>
+        <w:pStyle w:val="BodyText"/>
+      </w:pPr>
+      <w:hyperlink r:id="rId30">
+        <w:r>
+          <w:rPr>
+            <w:rStyle w:val="Hyperlink"/>
+          </w:rPr>
+          <w:t xml:space="preserve">Answers: Introduction to quadratic equations</w:t>
+        </w:r>
+      </w:hyperlink>
+      <w:r>
+        <w:t xml:space="preserve"> </w:t>
+      </w:r>
+      <w:r>
+        <w:t xml:space="preserve">(</w:t>
+      </w:r>
+      <w:hyperlink r:id="rId31">
+        <w:r>
+          <w:rPr>
+            <w:rStyle w:val="Hyperlink"/>
+          </w:rPr>
+          <w:t xml:space="preserve">pdf</w:t>
+        </w:r>
+      </w:hyperlink>
+      <w:r>
+        <w:t xml:space="preserve">,</w:t>
+      </w:r>
+      <w:r>
+        <w:t xml:space="preserve"> </w:t>
+      </w:r>
+      <w:hyperlink r:id="rId29">
+        <w:r>
+          <w:rPr>
+            <w:rStyle w:val="Hyperlink"/>
+          </w:rPr>
+          <w:t xml:space="preserve">word</w:t>
+        </w:r>
+      </w:hyperlink>
+      <w:r>
+        <w:t xml:space="preserve">)</w:t>
+      </w:r>
+    </w:p>
+    <w:bookmarkStart w:id="38" w:name="list-of-topics-sections"/>
     <w:p>
       <w:pPr>
         <w:pStyle w:val="Heading1"/>
@@ -111,7 +224,7 @@
         <w:t xml:space="preserve">List of topics / sections</w:t>
       </w:r>
     </w:p>
-    <w:bookmarkStart w:id="28" w:name="vectors"/>
+    <w:bookmarkStart w:id="35" w:name="vectors"/>
     <w:p>
       <w:pPr>
         <w:pStyle w:val="Heading2"/>
@@ -120,7 +233,7 @@
         <w:t xml:space="preserve">Vectors</w:t>
       </w:r>
     </w:p>
-    <w:bookmarkStart w:id="25" w:name="initial"/>
+    <w:bookmarkStart w:id="32" w:name="initial"/>
     <w:p>
       <w:pPr>
         <w:pStyle w:val="Heading3"/>
@@ -151,8 +264,8 @@
         <w:t xml:space="preserve">Geometric properties of vectors (relation to 3D geometry, ijk/column vector notation, length, unit vectors)</w:t>
       </w:r>
     </w:p>
-    <w:bookmarkEnd w:id="25"/>
-    <w:bookmarkStart w:id="26" w:name="operations"/>
+    <w:bookmarkEnd w:id="32"/>
+    <w:bookmarkStart w:id="33" w:name="operations"/>
     <w:p>
       <w:pPr>
         <w:pStyle w:val="Heading3"/>
@@ -194,8 +307,8 @@
         <w:t xml:space="preserve">Triple products</w:t>
       </w:r>
     </w:p>
-    <w:bookmarkEnd w:id="26"/>
-    <w:bookmarkStart w:id="27" w:name="geometry"/>
+    <w:bookmarkEnd w:id="33"/>
+    <w:bookmarkStart w:id="34" w:name="geometry"/>
     <w:p>
       <w:pPr>
         <w:pStyle w:val="Heading3"/>
@@ -235,243 +348,243 @@
       </w:pPr>
       <w:r>
         <w:t xml:space="preserve">Solving geometric problems with vectors</w:t>
-      </w:r>
-    </w:p>
-    <w:bookmarkEnd w:id="27"/>
-    <w:bookmarkEnd w:id="28"/>
-    <w:bookmarkStart w:id="30" w:name="algebra"/>
-    <w:p>
-      <w:pPr>
-        <w:pStyle w:val="Heading2"/>
-      </w:pPr>
-      <w:r>
-        <w:t xml:space="preserve">Algebra</w:t>
-      </w:r>
-    </w:p>
-    <w:bookmarkStart w:id="29" w:name="arithmetic"/>
-    <w:p>
-      <w:pPr>
-        <w:pStyle w:val="Heading3"/>
-      </w:pPr>
-      <w:r>
-        <w:t xml:space="preserve">Arithmetic</w:t>
-      </w:r>
-    </w:p>
-    <w:p>
-      <w:pPr>
-        <w:numPr>
-          <w:ilvl w:val="0"/>
-          <w:numId w:val="1004"/>
-        </w:numPr>
-      </w:pPr>
-      <w:r>
-        <w:t xml:space="preserve">Sigma notation</w:t>
-      </w:r>
-    </w:p>
-    <w:p>
-      <w:pPr>
-        <w:numPr>
-          <w:ilvl w:val="0"/>
-          <w:numId w:val="1004"/>
-        </w:numPr>
-      </w:pPr>
-      <w:r>
-        <w:t xml:space="preserve">Pi notation</w:t>
-      </w:r>
-    </w:p>
-    <w:bookmarkEnd w:id="29"/>
-    <w:bookmarkEnd w:id="30"/>
-    <w:bookmarkEnd w:id="31"/>
-    <w:bookmarkStart w:id="35" w:name="lanas-list"/>
-    <w:p>
-      <w:pPr>
-        <w:pStyle w:val="Heading1"/>
-      </w:pPr>
-      <w:r>
-        <w:t xml:space="preserve">Lana’s list</w:t>
-      </w:r>
-    </w:p>
-    <w:bookmarkStart w:id="32" w:name="easy-enough-to-learn-but-still-useful"/>
-    <w:p>
-      <w:pPr>
-        <w:pStyle w:val="Heading2"/>
-      </w:pPr>
-      <w:r>
-        <w:t xml:space="preserve">easy enough to learn but still useful</w:t>
-      </w:r>
-    </w:p>
-    <w:p>
-      <w:pPr>
-        <w:numPr>
-          <w:ilvl w:val="0"/>
-          <w:numId w:val="1005"/>
-        </w:numPr>
-        <w:pStyle w:val="Compact"/>
-      </w:pPr>
-      <w:r>
-        <w:t xml:space="preserve">Sets</w:t>
-      </w:r>
-    </w:p>
-    <w:p>
-      <w:pPr>
-        <w:numPr>
-          <w:ilvl w:val="0"/>
-          <w:numId w:val="1005"/>
-        </w:numPr>
-        <w:pStyle w:val="Compact"/>
-      </w:pPr>
-      <w:r>
-        <w:t xml:space="preserve">Proofs</w:t>
-      </w:r>
-    </w:p>
-    <w:p>
-      <w:pPr>
-        <w:numPr>
-          <w:ilvl w:val="0"/>
-          <w:numId w:val="1005"/>
-        </w:numPr>
-        <w:pStyle w:val="Compact"/>
-      </w:pPr>
-      <w:r>
-        <w:t xml:space="preserve">Differentiation and derivatives</w:t>
-      </w:r>
-    </w:p>
-    <w:p>
-      <w:pPr>
-        <w:numPr>
-          <w:ilvl w:val="0"/>
-          <w:numId w:val="1005"/>
-        </w:numPr>
-        <w:pStyle w:val="Compact"/>
-      </w:pPr>
-      <w:r>
-        <w:t xml:space="preserve">Logs and exponentials</w:t>
-      </w:r>
-    </w:p>
-    <w:bookmarkEnd w:id="32"/>
-    <w:bookmarkStart w:id="33" w:name="others"/>
-    <w:p>
-      <w:pPr>
-        <w:pStyle w:val="Heading2"/>
-      </w:pPr>
-      <w:r>
-        <w:t xml:space="preserve">Others</w:t>
-      </w:r>
-    </w:p>
-    <w:p>
-      <w:pPr>
-        <w:numPr>
-          <w:ilvl w:val="0"/>
-          <w:numId w:val="1006"/>
-        </w:numPr>
-        <w:pStyle w:val="Compact"/>
-      </w:pPr>
-      <w:r>
-        <w:t xml:space="preserve">Integrals</w:t>
-      </w:r>
-    </w:p>
-    <w:p>
-      <w:pPr>
-        <w:numPr>
-          <w:ilvl w:val="0"/>
-          <w:numId w:val="1006"/>
-        </w:numPr>
-        <w:pStyle w:val="Compact"/>
-      </w:pPr>
-      <w:r>
-        <w:t xml:space="preserve">Vectors</w:t>
-      </w:r>
-    </w:p>
-    <w:p>
-      <w:pPr>
-        <w:numPr>
-          <w:ilvl w:val="0"/>
-          <w:numId w:val="1006"/>
-        </w:numPr>
-        <w:pStyle w:val="Compact"/>
-      </w:pPr>
-      <w:r>
-        <w:t xml:space="preserve">Matrices</w:t>
-      </w:r>
-    </w:p>
-    <w:p>
-      <w:pPr>
-        <w:numPr>
-          <w:ilvl w:val="0"/>
-          <w:numId w:val="1006"/>
-        </w:numPr>
-        <w:pStyle w:val="Compact"/>
-      </w:pPr>
-      <w:r>
-        <w:t xml:space="preserve">Linear Algebra</w:t>
-      </w:r>
-    </w:p>
-    <w:bookmarkEnd w:id="33"/>
-    <w:bookmarkStart w:id="34" w:name="general-mathematical-notation-such-as"/>
-    <w:p>
-      <w:pPr>
-        <w:pStyle w:val="Heading2"/>
-      </w:pPr>
-      <w:r>
-        <w:t xml:space="preserve">General mathematical notation such as</w:t>
-      </w:r>
-    </w:p>
-    <w:p>
-      <w:pPr>
-        <w:numPr>
-          <w:ilvl w:val="0"/>
-          <w:numId w:val="1007"/>
-        </w:numPr>
-        <w:pStyle w:val="Compact"/>
-      </w:pPr>
-      <w:r>
-        <w:t xml:space="preserve">Greek symbols and their names</w:t>
-      </w:r>
-    </w:p>
-    <w:p>
-      <w:pPr>
-        <w:numPr>
-          <w:ilvl w:val="0"/>
-          <w:numId w:val="1007"/>
-        </w:numPr>
-        <w:pStyle w:val="Compact"/>
-      </w:pPr>
-      <w:r>
-        <w:t xml:space="preserve">Sigma notation</w:t>
-      </w:r>
-    </w:p>
-    <w:p>
-      <w:pPr>
-        <w:numPr>
-          <w:ilvl w:val="0"/>
-          <w:numId w:val="1007"/>
-        </w:numPr>
-        <w:pStyle w:val="Compact"/>
-      </w:pPr>
-      <w:r>
-        <w:t xml:space="preserve">The lines and hats over letters (sorry don’t know the word)</w:t>
-      </w:r>
-    </w:p>
-    <w:p>
-      <w:pPr>
-        <w:numPr>
-          <w:ilvl w:val="0"/>
-          <w:numId w:val="1007"/>
-        </w:numPr>
-        <w:pStyle w:val="Compact"/>
-      </w:pPr>
-      <w:r>
-        <w:t xml:space="preserve">Indexing in equations</w:t>
       </w:r>
     </w:p>
     <w:bookmarkEnd w:id="34"/>
     <w:bookmarkEnd w:id="35"/>
-    <w:bookmarkStart w:id="36" w:name="question-words"/>
+    <w:bookmarkStart w:id="37" w:name="algebra"/>
+    <w:p>
+      <w:pPr>
+        <w:pStyle w:val="Heading2"/>
+      </w:pPr>
+      <w:r>
+        <w:t xml:space="preserve">Algebra</w:t>
+      </w:r>
+    </w:p>
+    <w:bookmarkStart w:id="36" w:name="arithmetic"/>
+    <w:p>
+      <w:pPr>
+        <w:pStyle w:val="Heading3"/>
+      </w:pPr>
+      <w:r>
+        <w:t xml:space="preserve">Arithmetic</w:t>
+      </w:r>
+    </w:p>
+    <w:p>
+      <w:pPr>
+        <w:numPr>
+          <w:ilvl w:val="0"/>
+          <w:numId w:val="1004"/>
+        </w:numPr>
+      </w:pPr>
+      <w:r>
+        <w:t xml:space="preserve">Sigma notation</w:t>
+      </w:r>
+    </w:p>
+    <w:p>
+      <w:pPr>
+        <w:numPr>
+          <w:ilvl w:val="0"/>
+          <w:numId w:val="1004"/>
+        </w:numPr>
+      </w:pPr>
+      <w:r>
+        <w:t xml:space="preserve">Pi notation</w:t>
+      </w:r>
+    </w:p>
+    <w:bookmarkEnd w:id="36"/>
+    <w:bookmarkEnd w:id="37"/>
+    <w:bookmarkEnd w:id="38"/>
+    <w:bookmarkStart w:id="42" w:name="lanas-list"/>
     <w:p>
       <w:pPr>
         <w:pStyle w:val="Heading1"/>
       </w:pPr>
       <w:r>
+        <w:t xml:space="preserve">Lana’s list</w:t>
+      </w:r>
+    </w:p>
+    <w:bookmarkStart w:id="39" w:name="easy-enough-to-learn-but-still-useful"/>
+    <w:p>
+      <w:pPr>
+        <w:pStyle w:val="Heading2"/>
+      </w:pPr>
+      <w:r>
+        <w:t xml:space="preserve">easy enough to learn but still useful</w:t>
+      </w:r>
+    </w:p>
+    <w:p>
+      <w:pPr>
+        <w:numPr>
+          <w:ilvl w:val="0"/>
+          <w:numId w:val="1005"/>
+        </w:numPr>
+        <w:pStyle w:val="Compact"/>
+      </w:pPr>
+      <w:r>
+        <w:t xml:space="preserve">Sets</w:t>
+      </w:r>
+    </w:p>
+    <w:p>
+      <w:pPr>
+        <w:numPr>
+          <w:ilvl w:val="0"/>
+          <w:numId w:val="1005"/>
+        </w:numPr>
+        <w:pStyle w:val="Compact"/>
+      </w:pPr>
+      <w:r>
+        <w:t xml:space="preserve">Proofs</w:t>
+      </w:r>
+    </w:p>
+    <w:p>
+      <w:pPr>
+        <w:numPr>
+          <w:ilvl w:val="0"/>
+          <w:numId w:val="1005"/>
+        </w:numPr>
+        <w:pStyle w:val="Compact"/>
+      </w:pPr>
+      <w:r>
+        <w:t xml:space="preserve">Differentiation and derivatives</w:t>
+      </w:r>
+    </w:p>
+    <w:p>
+      <w:pPr>
+        <w:numPr>
+          <w:ilvl w:val="0"/>
+          <w:numId w:val="1005"/>
+        </w:numPr>
+        <w:pStyle w:val="Compact"/>
+      </w:pPr>
+      <w:r>
+        <w:t xml:space="preserve">Logs and exponentials</w:t>
+      </w:r>
+    </w:p>
+    <w:bookmarkEnd w:id="39"/>
+    <w:bookmarkStart w:id="40" w:name="others"/>
+    <w:p>
+      <w:pPr>
+        <w:pStyle w:val="Heading2"/>
+      </w:pPr>
+      <w:r>
+        <w:t xml:space="preserve">Others</w:t>
+      </w:r>
+    </w:p>
+    <w:p>
+      <w:pPr>
+        <w:numPr>
+          <w:ilvl w:val="0"/>
+          <w:numId w:val="1006"/>
+        </w:numPr>
+        <w:pStyle w:val="Compact"/>
+      </w:pPr>
+      <w:r>
+        <w:t xml:space="preserve">Integrals</w:t>
+      </w:r>
+    </w:p>
+    <w:p>
+      <w:pPr>
+        <w:numPr>
+          <w:ilvl w:val="0"/>
+          <w:numId w:val="1006"/>
+        </w:numPr>
+        <w:pStyle w:val="Compact"/>
+      </w:pPr>
+      <w:r>
+        <w:t xml:space="preserve">Vectors</w:t>
+      </w:r>
+    </w:p>
+    <w:p>
+      <w:pPr>
+        <w:numPr>
+          <w:ilvl w:val="0"/>
+          <w:numId w:val="1006"/>
+        </w:numPr>
+        <w:pStyle w:val="Compact"/>
+      </w:pPr>
+      <w:r>
+        <w:t xml:space="preserve">Matrices</w:t>
+      </w:r>
+    </w:p>
+    <w:p>
+      <w:pPr>
+        <w:numPr>
+          <w:ilvl w:val="0"/>
+          <w:numId w:val="1006"/>
+        </w:numPr>
+        <w:pStyle w:val="Compact"/>
+      </w:pPr>
+      <w:r>
+        <w:t xml:space="preserve">Linear Algebra</w:t>
+      </w:r>
+    </w:p>
+    <w:bookmarkEnd w:id="40"/>
+    <w:bookmarkStart w:id="41" w:name="general-mathematical-notation-such-as"/>
+    <w:p>
+      <w:pPr>
+        <w:pStyle w:val="Heading2"/>
+      </w:pPr>
+      <w:r>
+        <w:t xml:space="preserve">General mathematical notation such as</w:t>
+      </w:r>
+    </w:p>
+    <w:p>
+      <w:pPr>
+        <w:numPr>
+          <w:ilvl w:val="0"/>
+          <w:numId w:val="1007"/>
+        </w:numPr>
+        <w:pStyle w:val="Compact"/>
+      </w:pPr>
+      <w:r>
+        <w:t xml:space="preserve">Greek symbols and their names</w:t>
+      </w:r>
+    </w:p>
+    <w:p>
+      <w:pPr>
+        <w:numPr>
+          <w:ilvl w:val="0"/>
+          <w:numId w:val="1007"/>
+        </w:numPr>
+        <w:pStyle w:val="Compact"/>
+      </w:pPr>
+      <w:r>
+        <w:t xml:space="preserve">Sigma notation</w:t>
+      </w:r>
+    </w:p>
+    <w:p>
+      <w:pPr>
+        <w:numPr>
+          <w:ilvl w:val="0"/>
+          <w:numId w:val="1007"/>
+        </w:numPr>
+        <w:pStyle w:val="Compact"/>
+      </w:pPr>
+      <w:r>
+        <w:t xml:space="preserve">The lines and hats over letters (sorry don’t know the word)</w:t>
+      </w:r>
+    </w:p>
+    <w:p>
+      <w:pPr>
+        <w:numPr>
+          <w:ilvl w:val="0"/>
+          <w:numId w:val="1007"/>
+        </w:numPr>
+        <w:pStyle w:val="Compact"/>
+      </w:pPr>
+      <w:r>
+        <w:t xml:space="preserve">Indexing in equations</w:t>
+      </w:r>
+    </w:p>
+    <w:bookmarkEnd w:id="41"/>
+    <w:bookmarkEnd w:id="42"/>
+    <w:bookmarkStart w:id="43" w:name="question-words"/>
+    <w:p>
+      <w:pPr>
+        <w:pStyle w:val="Heading1"/>
+      </w:pPr>
+      <w:r>
         <w:t xml:space="preserve">Question words</w:t>
       </w:r>
     </w:p>
@@ -692,7 +805,7 @@
         <w:t xml:space="preserve">State…</w:t>
       </w:r>
     </w:p>
-    <w:bookmarkEnd w:id="36"/>
+    <w:bookmarkEnd w:id="43"/>
     <w:sectPr>
       <w:pgSz w:h="15840" w:w="12240"/>
       <w:pgMar w:bottom="1440" w:footer="720" w:gutter="0" w:header="720" w:left="1440" w:right="1440" w:top="1440"/>

</xml_diff>